<commit_message>
Add the packaging and testing activities to the estimate document
</commit_message>
<xml_diff>
--- a/Documentazione di Progetto/P9 - Planning Req, 2/EstimateTemplate.docx
+++ b/Documentazione di Progetto/P9 - Planning Req, 2/EstimateTemplate.docx
@@ -23,7 +23,7 @@
         </w:tblCellMar>
       </w:tblPr>
       <w:tblGrid>
-        <w:gridCol w:w="7442"/>
+        <w:gridCol w:w="7441"/>
         <w:gridCol w:w="3365"/>
       </w:tblGrid>
       <w:tr>
@@ -33,7 +33,7 @@
         </w:trPr>
         <w:tc>
           <w:tcPr>
-            <w:tcW w:w="7442" w:type="dxa"/>
+            <w:tcW w:w="7441" w:type="dxa"/>
             <w:tcBorders>
               <w:top w:val="nil"/>
               <w:left w:val="nil"/>
@@ -403,7 +403,7 @@
     <w:tbl>
       <w:tblPr>
         <w:jc w:val="left"/>
-        <w:tblInd w:w="325" w:type="dxa"/>
+        <w:tblInd w:w="320" w:type="dxa"/>
         <w:tblBorders>
           <w:top w:val="single" w:sz="4" w:space="0" w:color="999999"/>
           <w:left w:val="single" w:sz="4" w:space="0" w:color="999999"/>
@@ -414,16 +414,16 @@
         </w:tblBorders>
         <w:tblCellMar>
           <w:top w:w="180" w:type="dxa"/>
-          <w:left w:w="165" w:type="dxa"/>
+          <w:left w:w="160" w:type="dxa"/>
           <w:bottom w:w="180" w:type="dxa"/>
           <w:right w:w="180" w:type="dxa"/>
         </w:tblCellMar>
       </w:tblPr>
       <w:tblGrid>
-        <w:gridCol w:w="4867"/>
-        <w:gridCol w:w="1617"/>
-        <w:gridCol w:w="1620"/>
-        <w:gridCol w:w="3064"/>
+        <w:gridCol w:w="4866"/>
+        <w:gridCol w:w="1616"/>
+        <w:gridCol w:w="1619"/>
+        <w:gridCol w:w="3067"/>
       </w:tblGrid>
       <w:tr>
         <w:trPr>
@@ -431,7 +431,7 @@
         </w:trPr>
         <w:tc>
           <w:tcPr>
-            <w:tcW w:w="4867" w:type="dxa"/>
+            <w:tcW w:w="4866" w:type="dxa"/>
             <w:tcBorders>
               <w:top w:val="single" w:sz="4" w:space="0" w:color="999999"/>
               <w:left w:val="single" w:sz="4" w:space="0" w:color="999999"/>
@@ -442,7 +442,7 @@
             </w:tcBorders>
             <w:shd w:fill="999999" w:val="clear"/>
             <w:tcMar>
-              <w:left w:w="165" w:type="dxa"/>
+              <w:left w:w="160" w:type="dxa"/>
             </w:tcMar>
             <w:vAlign w:val="center"/>
           </w:tcPr>
@@ -466,7 +466,7 @@
         </w:tc>
         <w:tc>
           <w:tcPr>
-            <w:tcW w:w="1617" w:type="dxa"/>
+            <w:tcW w:w="1616" w:type="dxa"/>
             <w:tcBorders>
               <w:top w:val="single" w:sz="4" w:space="0" w:color="999999"/>
               <w:left w:val="single" w:sz="4" w:space="0" w:color="999999"/>
@@ -477,7 +477,7 @@
             </w:tcBorders>
             <w:shd w:fill="999999" w:val="clear"/>
             <w:tcMar>
-              <w:left w:w="165" w:type="dxa"/>
+              <w:left w:w="160" w:type="dxa"/>
             </w:tcMar>
             <w:vAlign w:val="center"/>
           </w:tcPr>
@@ -502,7 +502,7 @@
         </w:tc>
         <w:tc>
           <w:tcPr>
-            <w:tcW w:w="1620" w:type="dxa"/>
+            <w:tcW w:w="1619" w:type="dxa"/>
             <w:tcBorders>
               <w:top w:val="single" w:sz="4" w:space="0" w:color="999999"/>
               <w:left w:val="single" w:sz="4" w:space="0" w:color="999999"/>
@@ -513,7 +513,7 @@
             </w:tcBorders>
             <w:shd w:fill="999999" w:val="clear"/>
             <w:tcMar>
-              <w:left w:w="165" w:type="dxa"/>
+              <w:left w:w="160" w:type="dxa"/>
             </w:tcMar>
             <w:vAlign w:val="center"/>
           </w:tcPr>
@@ -538,7 +538,7 @@
         </w:tc>
         <w:tc>
           <w:tcPr>
-            <w:tcW w:w="3064" w:type="dxa"/>
+            <w:tcW w:w="3067" w:type="dxa"/>
             <w:tcBorders>
               <w:top w:val="single" w:sz="4" w:space="0" w:color="999999"/>
               <w:left w:val="single" w:sz="4" w:space="0" w:color="999999"/>
@@ -550,7 +550,7 @@
             <w:shd w:fill="999999" w:val="clear"/>
             <w:tcMar>
               <w:top w:w="0" w:type="dxa"/>
-              <w:left w:w="0" w:type="dxa"/>
+              <w:left w:w="-5" w:type="dxa"/>
               <w:bottom w:w="0" w:type="dxa"/>
               <w:right w:w="10" w:type="dxa"/>
             </w:tcMar>
@@ -581,7 +581,7 @@
         </w:trPr>
         <w:tc>
           <w:tcPr>
-            <w:tcW w:w="4867" w:type="dxa"/>
+            <w:tcW w:w="4866" w:type="dxa"/>
             <w:tcBorders>
               <w:top w:val="single" w:sz="4" w:space="0" w:color="999999"/>
               <w:left w:val="single" w:sz="4" w:space="0" w:color="999999"/>
@@ -592,7 +592,7 @@
             </w:tcBorders>
             <w:shd w:fill="FFFFFF" w:val="clear"/>
             <w:tcMar>
-              <w:left w:w="165" w:type="dxa"/>
+              <w:left w:w="160" w:type="dxa"/>
             </w:tcMar>
           </w:tcPr>
           <w:p>
@@ -609,7 +609,7 @@
         </w:tc>
         <w:tc>
           <w:tcPr>
-            <w:tcW w:w="1617" w:type="dxa"/>
+            <w:tcW w:w="1616" w:type="dxa"/>
             <w:tcBorders>
               <w:top w:val="single" w:sz="4" w:space="0" w:color="999999"/>
               <w:left w:val="single" w:sz="4" w:space="0" w:color="999999"/>
@@ -620,7 +620,7 @@
             </w:tcBorders>
             <w:shd w:fill="FFFFFF" w:val="clear"/>
             <w:tcMar>
-              <w:left w:w="165" w:type="dxa"/>
+              <w:left w:w="160" w:type="dxa"/>
             </w:tcMar>
           </w:tcPr>
           <w:p>
@@ -638,7 +638,7 @@
         </w:tc>
         <w:tc>
           <w:tcPr>
-            <w:tcW w:w="1620" w:type="dxa"/>
+            <w:tcW w:w="1619" w:type="dxa"/>
             <w:tcBorders>
               <w:top w:val="single" w:sz="4" w:space="0" w:color="999999"/>
               <w:left w:val="single" w:sz="4" w:space="0" w:color="999999"/>
@@ -649,7 +649,7 @@
             </w:tcBorders>
             <w:shd w:fill="FFFFFF" w:val="clear"/>
             <w:tcMar>
-              <w:left w:w="165" w:type="dxa"/>
+              <w:left w:w="160" w:type="dxa"/>
             </w:tcMar>
           </w:tcPr>
           <w:p>
@@ -666,7 +666,7 @@
         </w:tc>
         <w:tc>
           <w:tcPr>
-            <w:tcW w:w="3064" w:type="dxa"/>
+            <w:tcW w:w="3067" w:type="dxa"/>
             <w:tcBorders>
               <w:top w:val="single" w:sz="4" w:space="0" w:color="999999"/>
               <w:left w:val="single" w:sz="4" w:space="0" w:color="999999"/>
@@ -678,7 +678,7 @@
             <w:shd w:fill="FFFFFF" w:val="clear"/>
             <w:tcMar>
               <w:top w:w="0" w:type="dxa"/>
-              <w:left w:w="0" w:type="dxa"/>
+              <w:left w:w="-5" w:type="dxa"/>
               <w:bottom w:w="0" w:type="dxa"/>
               <w:right w:w="10" w:type="dxa"/>
             </w:tcMar>
@@ -706,7 +706,7 @@
         </w:trPr>
         <w:tc>
           <w:tcPr>
-            <w:tcW w:w="4867" w:type="dxa"/>
+            <w:tcW w:w="4866" w:type="dxa"/>
             <w:tcBorders>
               <w:top w:val="nil"/>
               <w:left w:val="single" w:sz="4" w:space="0" w:color="999999"/>
@@ -717,7 +717,7 @@
             </w:tcBorders>
             <w:shd w:fill="FFFFFF" w:val="clear"/>
             <w:tcMar>
-              <w:left w:w="165" w:type="dxa"/>
+              <w:left w:w="160" w:type="dxa"/>
             </w:tcMar>
           </w:tcPr>
           <w:p>
@@ -736,7 +736,7 @@
         </w:tc>
         <w:tc>
           <w:tcPr>
-            <w:tcW w:w="1617" w:type="dxa"/>
+            <w:tcW w:w="1616" w:type="dxa"/>
             <w:tcBorders>
               <w:top w:val="nil"/>
               <w:left w:val="single" w:sz="4" w:space="0" w:color="999999"/>
@@ -747,7 +747,7 @@
             </w:tcBorders>
             <w:shd w:fill="FFFFFF" w:val="clear"/>
             <w:tcMar>
-              <w:left w:w="165" w:type="dxa"/>
+              <w:left w:w="160" w:type="dxa"/>
             </w:tcMar>
           </w:tcPr>
           <w:p>
@@ -765,7 +765,7 @@
         </w:tc>
         <w:tc>
           <w:tcPr>
-            <w:tcW w:w="1620" w:type="dxa"/>
+            <w:tcW w:w="1619" w:type="dxa"/>
             <w:tcBorders>
               <w:top w:val="nil"/>
               <w:left w:val="single" w:sz="4" w:space="0" w:color="999999"/>
@@ -776,7 +776,7 @@
             </w:tcBorders>
             <w:shd w:fill="FFFFFF" w:val="clear"/>
             <w:tcMar>
-              <w:left w:w="165" w:type="dxa"/>
+              <w:left w:w="160" w:type="dxa"/>
             </w:tcMar>
           </w:tcPr>
           <w:p>
@@ -793,7 +793,7 @@
         </w:tc>
         <w:tc>
           <w:tcPr>
-            <w:tcW w:w="3064" w:type="dxa"/>
+            <w:tcW w:w="3067" w:type="dxa"/>
             <w:tcBorders>
               <w:top w:val="nil"/>
               <w:left w:val="single" w:sz="4" w:space="0" w:color="999999"/>
@@ -805,7 +805,7 @@
             <w:shd w:fill="FFFFFF" w:val="clear"/>
             <w:tcMar>
               <w:top w:w="0" w:type="dxa"/>
-              <w:left w:w="0" w:type="dxa"/>
+              <w:left w:w="-5" w:type="dxa"/>
               <w:bottom w:w="0" w:type="dxa"/>
               <w:right w:w="10" w:type="dxa"/>
             </w:tcMar>
@@ -833,7 +833,7 @@
         </w:trPr>
         <w:tc>
           <w:tcPr>
-            <w:tcW w:w="4867" w:type="dxa"/>
+            <w:tcW w:w="4866" w:type="dxa"/>
             <w:tcBorders>
               <w:top w:val="single" w:sz="4" w:space="0" w:color="999999"/>
               <w:left w:val="single" w:sz="4" w:space="0" w:color="999999"/>
@@ -844,7 +844,7 @@
             </w:tcBorders>
             <w:shd w:fill="F3F3F3" w:val="clear"/>
             <w:tcMar>
-              <w:left w:w="165" w:type="dxa"/>
+              <w:left w:w="160" w:type="dxa"/>
             </w:tcMar>
           </w:tcPr>
           <w:p>
@@ -861,7 +861,7 @@
         </w:tc>
         <w:tc>
           <w:tcPr>
-            <w:tcW w:w="1617" w:type="dxa"/>
+            <w:tcW w:w="1616" w:type="dxa"/>
             <w:tcBorders>
               <w:top w:val="single" w:sz="4" w:space="0" w:color="999999"/>
               <w:left w:val="single" w:sz="4" w:space="0" w:color="999999"/>
@@ -872,7 +872,7 @@
             </w:tcBorders>
             <w:shd w:fill="F3F3F3" w:val="clear"/>
             <w:tcMar>
-              <w:left w:w="165" w:type="dxa"/>
+              <w:left w:w="160" w:type="dxa"/>
             </w:tcMar>
           </w:tcPr>
           <w:p>
@@ -890,7 +890,7 @@
         </w:tc>
         <w:tc>
           <w:tcPr>
-            <w:tcW w:w="1620" w:type="dxa"/>
+            <w:tcW w:w="1619" w:type="dxa"/>
             <w:tcBorders>
               <w:top w:val="single" w:sz="4" w:space="0" w:color="999999"/>
               <w:left w:val="single" w:sz="4" w:space="0" w:color="999999"/>
@@ -901,7 +901,7 @@
             </w:tcBorders>
             <w:shd w:fill="F3F3F3" w:val="clear"/>
             <w:tcMar>
-              <w:left w:w="165" w:type="dxa"/>
+              <w:left w:w="160" w:type="dxa"/>
             </w:tcMar>
           </w:tcPr>
           <w:p>
@@ -918,7 +918,7 @@
         </w:tc>
         <w:tc>
           <w:tcPr>
-            <w:tcW w:w="3064" w:type="dxa"/>
+            <w:tcW w:w="3067" w:type="dxa"/>
             <w:tcBorders>
               <w:top w:val="single" w:sz="4" w:space="0" w:color="999999"/>
               <w:left w:val="single" w:sz="4" w:space="0" w:color="999999"/>
@@ -930,7 +930,7 @@
             <w:shd w:fill="F3F3F3" w:val="clear"/>
             <w:tcMar>
               <w:top w:w="0" w:type="dxa"/>
-              <w:left w:w="0" w:type="dxa"/>
+              <w:left w:w="-5" w:type="dxa"/>
               <w:bottom w:w="0" w:type="dxa"/>
               <w:right w:w="10" w:type="dxa"/>
             </w:tcMar>
@@ -955,7 +955,7 @@
         </w:trPr>
         <w:tc>
           <w:tcPr>
-            <w:tcW w:w="4867" w:type="dxa"/>
+            <w:tcW w:w="4866" w:type="dxa"/>
             <w:tcBorders>
               <w:top w:val="single" w:sz="4" w:space="0" w:color="999999"/>
               <w:left w:val="single" w:sz="4" w:space="0" w:color="999999"/>
@@ -966,7 +966,7 @@
             </w:tcBorders>
             <w:shd w:fill="FFFFFF" w:val="clear"/>
             <w:tcMar>
-              <w:left w:w="165" w:type="dxa"/>
+              <w:left w:w="160" w:type="dxa"/>
             </w:tcMar>
           </w:tcPr>
           <w:p>
@@ -983,7 +983,7 @@
         </w:tc>
         <w:tc>
           <w:tcPr>
-            <w:tcW w:w="1617" w:type="dxa"/>
+            <w:tcW w:w="1616" w:type="dxa"/>
             <w:tcBorders>
               <w:top w:val="single" w:sz="4" w:space="0" w:color="999999"/>
               <w:left w:val="single" w:sz="4" w:space="0" w:color="999999"/>
@@ -994,7 +994,7 @@
             </w:tcBorders>
             <w:shd w:fill="FFFFFF" w:val="clear"/>
             <w:tcMar>
-              <w:left w:w="165" w:type="dxa"/>
+              <w:left w:w="160" w:type="dxa"/>
             </w:tcMar>
           </w:tcPr>
           <w:p>
@@ -1012,7 +1012,7 @@
         </w:tc>
         <w:tc>
           <w:tcPr>
-            <w:tcW w:w="1620" w:type="dxa"/>
+            <w:tcW w:w="1619" w:type="dxa"/>
             <w:tcBorders>
               <w:top w:val="single" w:sz="4" w:space="0" w:color="999999"/>
               <w:left w:val="single" w:sz="4" w:space="0" w:color="999999"/>
@@ -1023,7 +1023,7 @@
             </w:tcBorders>
             <w:shd w:fill="FFFFFF" w:val="clear"/>
             <w:tcMar>
-              <w:left w:w="165" w:type="dxa"/>
+              <w:left w:w="160" w:type="dxa"/>
             </w:tcMar>
           </w:tcPr>
           <w:p>
@@ -1040,7 +1040,7 @@
         </w:tc>
         <w:tc>
           <w:tcPr>
-            <w:tcW w:w="3064" w:type="dxa"/>
+            <w:tcW w:w="3067" w:type="dxa"/>
             <w:tcBorders>
               <w:top w:val="single" w:sz="4" w:space="0" w:color="999999"/>
               <w:left w:val="single" w:sz="4" w:space="0" w:color="999999"/>
@@ -1052,7 +1052,7 @@
             <w:shd w:fill="FFFFFF" w:val="clear"/>
             <w:tcMar>
               <w:top w:w="0" w:type="dxa"/>
-              <w:left w:w="0" w:type="dxa"/>
+              <w:left w:w="-5" w:type="dxa"/>
               <w:bottom w:w="0" w:type="dxa"/>
               <w:right w:w="10" w:type="dxa"/>
             </w:tcMar>
@@ -1077,7 +1077,7 @@
         </w:trPr>
         <w:tc>
           <w:tcPr>
-            <w:tcW w:w="4867" w:type="dxa"/>
+            <w:tcW w:w="4866" w:type="dxa"/>
             <w:tcBorders>
               <w:top w:val="single" w:sz="4" w:space="0" w:color="999999"/>
               <w:left w:val="single" w:sz="4" w:space="0" w:color="999999"/>
@@ -1088,7 +1088,7 @@
             </w:tcBorders>
             <w:shd w:fill="F3F3F3" w:val="clear"/>
             <w:tcMar>
-              <w:left w:w="165" w:type="dxa"/>
+              <w:left w:w="160" w:type="dxa"/>
             </w:tcMar>
           </w:tcPr>
           <w:p>
@@ -1105,7 +1105,7 @@
         </w:tc>
         <w:tc>
           <w:tcPr>
-            <w:tcW w:w="1617" w:type="dxa"/>
+            <w:tcW w:w="1616" w:type="dxa"/>
             <w:tcBorders>
               <w:top w:val="single" w:sz="4" w:space="0" w:color="999999"/>
               <w:left w:val="single" w:sz="4" w:space="0" w:color="999999"/>
@@ -1116,7 +1116,7 @@
             </w:tcBorders>
             <w:shd w:fill="F3F3F3" w:val="clear"/>
             <w:tcMar>
-              <w:left w:w="165" w:type="dxa"/>
+              <w:left w:w="160" w:type="dxa"/>
             </w:tcMar>
           </w:tcPr>
           <w:p>
@@ -1134,7 +1134,7 @@
         </w:tc>
         <w:tc>
           <w:tcPr>
-            <w:tcW w:w="1620" w:type="dxa"/>
+            <w:tcW w:w="1619" w:type="dxa"/>
             <w:tcBorders>
               <w:top w:val="single" w:sz="4" w:space="0" w:color="999999"/>
               <w:left w:val="single" w:sz="4" w:space="0" w:color="999999"/>
@@ -1145,7 +1145,7 @@
             </w:tcBorders>
             <w:shd w:fill="F3F3F3" w:val="clear"/>
             <w:tcMar>
-              <w:left w:w="165" w:type="dxa"/>
+              <w:left w:w="160" w:type="dxa"/>
             </w:tcMar>
           </w:tcPr>
           <w:p>
@@ -1162,7 +1162,7 @@
         </w:tc>
         <w:tc>
           <w:tcPr>
-            <w:tcW w:w="3064" w:type="dxa"/>
+            <w:tcW w:w="3067" w:type="dxa"/>
             <w:tcBorders>
               <w:top w:val="single" w:sz="4" w:space="0" w:color="999999"/>
               <w:left w:val="single" w:sz="4" w:space="0" w:color="999999"/>
@@ -1174,7 +1174,7 @@
             <w:shd w:fill="F3F3F3" w:val="clear"/>
             <w:tcMar>
               <w:top w:w="0" w:type="dxa"/>
-              <w:left w:w="0" w:type="dxa"/>
+              <w:left w:w="-5" w:type="dxa"/>
               <w:bottom w:w="0" w:type="dxa"/>
               <w:right w:w="10" w:type="dxa"/>
             </w:tcMar>
@@ -1199,7 +1199,7 @@
         </w:trPr>
         <w:tc>
           <w:tcPr>
-            <w:tcW w:w="4867" w:type="dxa"/>
+            <w:tcW w:w="4866" w:type="dxa"/>
             <w:tcBorders>
               <w:top w:val="single" w:sz="4" w:space="0" w:color="999999"/>
               <w:left w:val="single" w:sz="4" w:space="0" w:color="999999"/>
@@ -1210,7 +1210,7 @@
             </w:tcBorders>
             <w:shd w:fill="FFFFFF" w:val="clear"/>
             <w:tcMar>
-              <w:left w:w="165" w:type="dxa"/>
+              <w:left w:w="160" w:type="dxa"/>
             </w:tcMar>
           </w:tcPr>
           <w:p>
@@ -1227,7 +1227,7 @@
         </w:tc>
         <w:tc>
           <w:tcPr>
-            <w:tcW w:w="1617" w:type="dxa"/>
+            <w:tcW w:w="1616" w:type="dxa"/>
             <w:tcBorders>
               <w:top w:val="single" w:sz="4" w:space="0" w:color="999999"/>
               <w:left w:val="single" w:sz="4" w:space="0" w:color="999999"/>
@@ -1238,7 +1238,7 @@
             </w:tcBorders>
             <w:shd w:fill="FFFFFF" w:val="clear"/>
             <w:tcMar>
-              <w:left w:w="165" w:type="dxa"/>
+              <w:left w:w="160" w:type="dxa"/>
             </w:tcMar>
           </w:tcPr>
           <w:p>
@@ -1256,7 +1256,7 @@
         </w:tc>
         <w:tc>
           <w:tcPr>
-            <w:tcW w:w="1620" w:type="dxa"/>
+            <w:tcW w:w="1619" w:type="dxa"/>
             <w:tcBorders>
               <w:top w:val="single" w:sz="4" w:space="0" w:color="999999"/>
               <w:left w:val="single" w:sz="4" w:space="0" w:color="999999"/>
@@ -1267,7 +1267,7 @@
             </w:tcBorders>
             <w:shd w:fill="FFFFFF" w:val="clear"/>
             <w:tcMar>
-              <w:left w:w="165" w:type="dxa"/>
+              <w:left w:w="160" w:type="dxa"/>
             </w:tcMar>
           </w:tcPr>
           <w:p>
@@ -1284,7 +1284,7 @@
         </w:tc>
         <w:tc>
           <w:tcPr>
-            <w:tcW w:w="3064" w:type="dxa"/>
+            <w:tcW w:w="3067" w:type="dxa"/>
             <w:tcBorders>
               <w:top w:val="single" w:sz="4" w:space="0" w:color="999999"/>
               <w:left w:val="single" w:sz="4" w:space="0" w:color="999999"/>
@@ -1296,7 +1296,7 @@
             <w:shd w:fill="FFFFFF" w:val="clear"/>
             <w:tcMar>
               <w:top w:w="0" w:type="dxa"/>
-              <w:left w:w="0" w:type="dxa"/>
+              <w:left w:w="-5" w:type="dxa"/>
               <w:bottom w:w="0" w:type="dxa"/>
               <w:right w:w="10" w:type="dxa"/>
             </w:tcMar>
@@ -1321,7 +1321,7 @@
         </w:trPr>
         <w:tc>
           <w:tcPr>
-            <w:tcW w:w="4867" w:type="dxa"/>
+            <w:tcW w:w="4866" w:type="dxa"/>
             <w:tcBorders>
               <w:top w:val="single" w:sz="4" w:space="0" w:color="999999"/>
               <w:left w:val="single" w:sz="4" w:space="0" w:color="999999"/>
@@ -1332,7 +1332,7 @@
             </w:tcBorders>
             <w:shd w:fill="F3F3F3" w:val="clear"/>
             <w:tcMar>
-              <w:left w:w="165" w:type="dxa"/>
+              <w:left w:w="160" w:type="dxa"/>
             </w:tcMar>
           </w:tcPr>
           <w:p>
@@ -1349,7 +1349,7 @@
         </w:tc>
         <w:tc>
           <w:tcPr>
-            <w:tcW w:w="1617" w:type="dxa"/>
+            <w:tcW w:w="1616" w:type="dxa"/>
             <w:tcBorders>
               <w:top w:val="single" w:sz="4" w:space="0" w:color="999999"/>
               <w:left w:val="single" w:sz="4" w:space="0" w:color="999999"/>
@@ -1360,7 +1360,7 @@
             </w:tcBorders>
             <w:shd w:fill="F3F3F3" w:val="clear"/>
             <w:tcMar>
-              <w:left w:w="165" w:type="dxa"/>
+              <w:left w:w="160" w:type="dxa"/>
             </w:tcMar>
           </w:tcPr>
           <w:p>
@@ -1378,7 +1378,7 @@
         </w:tc>
         <w:tc>
           <w:tcPr>
-            <w:tcW w:w="1620" w:type="dxa"/>
+            <w:tcW w:w="1619" w:type="dxa"/>
             <w:tcBorders>
               <w:top w:val="single" w:sz="4" w:space="0" w:color="999999"/>
               <w:left w:val="single" w:sz="4" w:space="0" w:color="999999"/>
@@ -1389,7 +1389,7 @@
             </w:tcBorders>
             <w:shd w:fill="F3F3F3" w:val="clear"/>
             <w:tcMar>
-              <w:left w:w="165" w:type="dxa"/>
+              <w:left w:w="160" w:type="dxa"/>
             </w:tcMar>
           </w:tcPr>
           <w:p>
@@ -1406,7 +1406,7 @@
         </w:tc>
         <w:tc>
           <w:tcPr>
-            <w:tcW w:w="3064" w:type="dxa"/>
+            <w:tcW w:w="3067" w:type="dxa"/>
             <w:tcBorders>
               <w:top w:val="single" w:sz="4" w:space="0" w:color="999999"/>
               <w:left w:val="single" w:sz="4" w:space="0" w:color="999999"/>
@@ -1418,7 +1418,7 @@
             <w:shd w:fill="F3F3F3" w:val="clear"/>
             <w:tcMar>
               <w:top w:w="0" w:type="dxa"/>
-              <w:left w:w="0" w:type="dxa"/>
+              <w:left w:w="-5" w:type="dxa"/>
               <w:bottom w:w="0" w:type="dxa"/>
               <w:right w:w="10" w:type="dxa"/>
             </w:tcMar>
@@ -1443,7 +1443,7 @@
         </w:trPr>
         <w:tc>
           <w:tcPr>
-            <w:tcW w:w="4867" w:type="dxa"/>
+            <w:tcW w:w="4866" w:type="dxa"/>
             <w:tcBorders>
               <w:top w:val="single" w:sz="4" w:space="0" w:color="999999"/>
               <w:left w:val="single" w:sz="4" w:space="0" w:color="999999"/>
@@ -1454,7 +1454,7 @@
             </w:tcBorders>
             <w:shd w:fill="FFFFFF" w:val="clear"/>
             <w:tcMar>
-              <w:left w:w="165" w:type="dxa"/>
+              <w:left w:w="160" w:type="dxa"/>
             </w:tcMar>
           </w:tcPr>
           <w:p>
@@ -1477,7 +1477,7 @@
         </w:tc>
         <w:tc>
           <w:tcPr>
-            <w:tcW w:w="1617" w:type="dxa"/>
+            <w:tcW w:w="1616" w:type="dxa"/>
             <w:tcBorders>
               <w:top w:val="single" w:sz="4" w:space="0" w:color="999999"/>
               <w:left w:val="single" w:sz="4" w:space="0" w:color="999999"/>
@@ -1488,7 +1488,7 @@
             </w:tcBorders>
             <w:shd w:fill="FFFFFF" w:val="clear"/>
             <w:tcMar>
-              <w:left w:w="165" w:type="dxa"/>
+              <w:left w:w="160" w:type="dxa"/>
             </w:tcMar>
           </w:tcPr>
           <w:p>
@@ -1506,7 +1506,7 @@
         </w:tc>
         <w:tc>
           <w:tcPr>
-            <w:tcW w:w="1620" w:type="dxa"/>
+            <w:tcW w:w="1619" w:type="dxa"/>
             <w:tcBorders>
               <w:top w:val="single" w:sz="4" w:space="0" w:color="999999"/>
               <w:left w:val="single" w:sz="4" w:space="0" w:color="999999"/>
@@ -1517,7 +1517,7 @@
             </w:tcBorders>
             <w:shd w:fill="FFFFFF" w:val="clear"/>
             <w:tcMar>
-              <w:left w:w="165" w:type="dxa"/>
+              <w:left w:w="160" w:type="dxa"/>
             </w:tcMar>
           </w:tcPr>
           <w:p>
@@ -1534,7 +1534,7 @@
         </w:tc>
         <w:tc>
           <w:tcPr>
-            <w:tcW w:w="3064" w:type="dxa"/>
+            <w:tcW w:w="3067" w:type="dxa"/>
             <w:tcBorders>
               <w:top w:val="single" w:sz="4" w:space="0" w:color="999999"/>
               <w:left w:val="single" w:sz="4" w:space="0" w:color="999999"/>
@@ -1546,7 +1546,7 @@
             <w:shd w:fill="FFFFFF" w:val="clear"/>
             <w:tcMar>
               <w:top w:w="0" w:type="dxa"/>
-              <w:left w:w="0" w:type="dxa"/>
+              <w:left w:w="-5" w:type="dxa"/>
               <w:bottom w:w="0" w:type="dxa"/>
               <w:right w:w="10" w:type="dxa"/>
             </w:tcMar>
@@ -1571,46 +1571,46 @@
         </w:trPr>
         <w:tc>
           <w:tcPr>
-            <w:tcW w:w="4867" w:type="dxa"/>
-            <w:tcBorders>
-              <w:top w:val="single" w:sz="4" w:space="0" w:color="999999"/>
-              <w:left w:val="single" w:sz="4" w:space="0" w:color="999999"/>
-              <w:bottom w:val="single" w:sz="4" w:space="0" w:color="999999"/>
-              <w:insideH w:val="single" w:sz="4" w:space="0" w:color="999999"/>
-              <w:right w:val="single" w:sz="4" w:space="0" w:color="999999"/>
-              <w:insideV w:val="single" w:sz="4" w:space="0" w:color="999999"/>
-            </w:tcBorders>
-            <w:shd w:fill="F3F3F3" w:val="clear"/>
-            <w:tcMar>
-              <w:left w:w="165" w:type="dxa"/>
-            </w:tcMar>
-          </w:tcPr>
-          <w:p>
-            <w:pPr>
-              <w:pStyle w:val="Normal1"/>
-              <w:spacing w:lineRule="auto" w:line="240"/>
-              <w:rPr/>
-            </w:pPr>
-            <w:r>
-              <w:rPr/>
-              <w:t xml:space="preserve">Interface – Dynamic Report – Views </w:t>
-            </w:r>
-          </w:p>
-        </w:tc>
-        <w:tc>
-          <w:tcPr>
-            <w:tcW w:w="1617" w:type="dxa"/>
-            <w:tcBorders>
-              <w:top w:val="single" w:sz="4" w:space="0" w:color="999999"/>
-              <w:left w:val="single" w:sz="4" w:space="0" w:color="999999"/>
-              <w:bottom w:val="single" w:sz="4" w:space="0" w:color="999999"/>
-              <w:insideH w:val="single" w:sz="4" w:space="0" w:color="999999"/>
-              <w:right w:val="single" w:sz="4" w:space="0" w:color="999999"/>
-              <w:insideV w:val="single" w:sz="4" w:space="0" w:color="999999"/>
-            </w:tcBorders>
-            <w:shd w:fill="F3F3F3" w:val="clear"/>
-            <w:tcMar>
-              <w:left w:w="165" w:type="dxa"/>
+            <w:tcW w:w="4866" w:type="dxa"/>
+            <w:tcBorders>
+              <w:top w:val="single" w:sz="4" w:space="0" w:color="999999"/>
+              <w:left w:val="single" w:sz="4" w:space="0" w:color="999999"/>
+              <w:bottom w:val="single" w:sz="4" w:space="0" w:color="999999"/>
+              <w:insideH w:val="single" w:sz="4" w:space="0" w:color="999999"/>
+              <w:right w:val="single" w:sz="4" w:space="0" w:color="999999"/>
+              <w:insideV w:val="single" w:sz="4" w:space="0" w:color="999999"/>
+            </w:tcBorders>
+            <w:shd w:fill="EEEEEE" w:val="clear"/>
+            <w:tcMar>
+              <w:left w:w="160" w:type="dxa"/>
+            </w:tcMar>
+          </w:tcPr>
+          <w:p>
+            <w:pPr>
+              <w:pStyle w:val="Normal1"/>
+              <w:spacing w:lineRule="auto" w:line="240"/>
+              <w:rPr/>
+            </w:pPr>
+            <w:r>
+              <w:rPr/>
+              <w:t>Interface – Data Integration</w:t>
+            </w:r>
+          </w:p>
+        </w:tc>
+        <w:tc>
+          <w:tcPr>
+            <w:tcW w:w="1616" w:type="dxa"/>
+            <w:tcBorders>
+              <w:top w:val="single" w:sz="4" w:space="0" w:color="999999"/>
+              <w:left w:val="single" w:sz="4" w:space="0" w:color="999999"/>
+              <w:bottom w:val="single" w:sz="4" w:space="0" w:color="999999"/>
+              <w:insideH w:val="single" w:sz="4" w:space="0" w:color="999999"/>
+              <w:right w:val="single" w:sz="4" w:space="0" w:color="999999"/>
+              <w:insideV w:val="single" w:sz="4" w:space="0" w:color="999999"/>
+            </w:tcBorders>
+            <w:shd w:fill="EEEEEE" w:val="clear"/>
+            <w:tcMar>
+              <w:left w:w="160" w:type="dxa"/>
             </w:tcMar>
           </w:tcPr>
           <w:p>
@@ -1622,24 +1622,24 @@
             </w:pPr>
             <w:r>
               <w:rPr/>
-              <w:t>10 days</w:t>
-            </w:r>
-          </w:p>
-        </w:tc>
-        <w:tc>
-          <w:tcPr>
-            <w:tcW w:w="1620" w:type="dxa"/>
-            <w:tcBorders>
-              <w:top w:val="single" w:sz="4" w:space="0" w:color="999999"/>
-              <w:left w:val="single" w:sz="4" w:space="0" w:color="999999"/>
-              <w:bottom w:val="single" w:sz="4" w:space="0" w:color="999999"/>
-              <w:insideH w:val="single" w:sz="4" w:space="0" w:color="999999"/>
-              <w:right w:val="single" w:sz="4" w:space="0" w:color="999999"/>
-              <w:insideV w:val="single" w:sz="4" w:space="0" w:color="999999"/>
-            </w:tcBorders>
-            <w:shd w:fill="F3F3F3" w:val="clear"/>
-            <w:tcMar>
-              <w:left w:w="165" w:type="dxa"/>
+              <w:t>6 days</w:t>
+            </w:r>
+          </w:p>
+        </w:tc>
+        <w:tc>
+          <w:tcPr>
+            <w:tcW w:w="1619" w:type="dxa"/>
+            <w:tcBorders>
+              <w:top w:val="single" w:sz="4" w:space="0" w:color="999999"/>
+              <w:left w:val="single" w:sz="4" w:space="0" w:color="999999"/>
+              <w:bottom w:val="single" w:sz="4" w:space="0" w:color="999999"/>
+              <w:insideH w:val="single" w:sz="4" w:space="0" w:color="999999"/>
+              <w:right w:val="single" w:sz="4" w:space="0" w:color="999999"/>
+              <w:insideV w:val="single" w:sz="4" w:space="0" w:color="999999"/>
+            </w:tcBorders>
+            <w:shd w:fill="EEEEEE" w:val="clear"/>
+            <w:tcMar>
+              <w:left w:w="160" w:type="dxa"/>
             </w:tcMar>
           </w:tcPr>
           <w:p>
@@ -1656,19 +1656,19 @@
         </w:tc>
         <w:tc>
           <w:tcPr>
-            <w:tcW w:w="3064" w:type="dxa"/>
-            <w:tcBorders>
-              <w:top w:val="single" w:sz="4" w:space="0" w:color="999999"/>
-              <w:left w:val="single" w:sz="4" w:space="0" w:color="999999"/>
-              <w:bottom w:val="single" w:sz="4" w:space="0" w:color="999999"/>
-              <w:insideH w:val="single" w:sz="4" w:space="0" w:color="999999"/>
-              <w:right w:val="single" w:sz="4" w:space="0" w:color="999999"/>
-              <w:insideV w:val="single" w:sz="4" w:space="0" w:color="999999"/>
-            </w:tcBorders>
-            <w:shd w:fill="F3F3F3" w:val="clear"/>
+            <w:tcW w:w="3067" w:type="dxa"/>
+            <w:tcBorders>
+              <w:top w:val="single" w:sz="4" w:space="0" w:color="999999"/>
+              <w:left w:val="single" w:sz="4" w:space="0" w:color="999999"/>
+              <w:bottom w:val="single" w:sz="4" w:space="0" w:color="999999"/>
+              <w:insideH w:val="single" w:sz="4" w:space="0" w:color="999999"/>
+              <w:right w:val="single" w:sz="4" w:space="0" w:color="999999"/>
+              <w:insideV w:val="single" w:sz="4" w:space="0" w:color="999999"/>
+            </w:tcBorders>
+            <w:shd w:fill="EEEEEE" w:val="clear"/>
             <w:tcMar>
               <w:top w:w="0" w:type="dxa"/>
-              <w:left w:w="0" w:type="dxa"/>
+              <w:left w:w="-5" w:type="dxa"/>
               <w:bottom w:w="0" w:type="dxa"/>
               <w:right w:w="10" w:type="dxa"/>
             </w:tcMar>
@@ -1693,9 +1693,9 @@
         </w:trPr>
         <w:tc>
           <w:tcPr>
-            <w:tcW w:w="4867" w:type="dxa"/>
-            <w:tcBorders>
-              <w:top w:val="single" w:sz="4" w:space="0" w:color="999999"/>
+            <w:tcW w:w="4866" w:type="dxa"/>
+            <w:tcBorders>
+              <w:top w:val="nil"/>
               <w:left w:val="single" w:sz="4" w:space="0" w:color="999999"/>
               <w:bottom w:val="single" w:sz="4" w:space="0" w:color="999999"/>
               <w:insideH w:val="single" w:sz="4" w:space="0" w:color="999999"/>
@@ -1704,26 +1704,26 @@
             </w:tcBorders>
             <w:shd w:fill="FFFFFF" w:val="clear"/>
             <w:tcMar>
-              <w:left w:w="165" w:type="dxa"/>
-            </w:tcMar>
-          </w:tcPr>
-          <w:p>
-            <w:pPr>
-              <w:pStyle w:val="Normal1"/>
-              <w:spacing w:lineRule="auto" w:line="240"/>
-              <w:rPr/>
-            </w:pPr>
-            <w:r>
-              <w:rPr/>
-              <w:t>Interface – Data Integration</w:t>
-            </w:r>
-          </w:p>
-        </w:tc>
-        <w:tc>
-          <w:tcPr>
-            <w:tcW w:w="1617" w:type="dxa"/>
-            <w:tcBorders>
-              <w:top w:val="single" w:sz="4" w:space="0" w:color="999999"/>
+              <w:left w:w="160" w:type="dxa"/>
+            </w:tcMar>
+          </w:tcPr>
+          <w:p>
+            <w:pPr>
+              <w:pStyle w:val="Normal1"/>
+              <w:spacing w:lineRule="auto" w:line="240"/>
+              <w:rPr/>
+            </w:pPr>
+            <w:r>
+              <w:rPr/>
+              <w:t xml:space="preserve">Interface – Dynamic Report – Views </w:t>
+            </w:r>
+          </w:p>
+        </w:tc>
+        <w:tc>
+          <w:tcPr>
+            <w:tcW w:w="1616" w:type="dxa"/>
+            <w:tcBorders>
+              <w:top w:val="nil"/>
               <w:left w:val="single" w:sz="4" w:space="0" w:color="999999"/>
               <w:bottom w:val="single" w:sz="4" w:space="0" w:color="999999"/>
               <w:insideH w:val="single" w:sz="4" w:space="0" w:color="999999"/>
@@ -1732,7 +1732,7 @@
             </w:tcBorders>
             <w:shd w:fill="FFFFFF" w:val="clear"/>
             <w:tcMar>
-              <w:left w:w="165" w:type="dxa"/>
+              <w:left w:w="160" w:type="dxa"/>
             </w:tcMar>
           </w:tcPr>
           <w:p>
@@ -1744,15 +1744,15 @@
             </w:pPr>
             <w:r>
               <w:rPr/>
-              <w:t>6 days</w:t>
-            </w:r>
-          </w:p>
-        </w:tc>
-        <w:tc>
-          <w:tcPr>
-            <w:tcW w:w="1620" w:type="dxa"/>
-            <w:tcBorders>
-              <w:top w:val="single" w:sz="4" w:space="0" w:color="999999"/>
+              <w:t>10 days</w:t>
+            </w:r>
+          </w:p>
+        </w:tc>
+        <w:tc>
+          <w:tcPr>
+            <w:tcW w:w="1619" w:type="dxa"/>
+            <w:tcBorders>
+              <w:top w:val="nil"/>
               <w:left w:val="single" w:sz="4" w:space="0" w:color="999999"/>
               <w:bottom w:val="single" w:sz="4" w:space="0" w:color="999999"/>
               <w:insideH w:val="single" w:sz="4" w:space="0" w:color="999999"/>
@@ -1761,7 +1761,7 @@
             </w:tcBorders>
             <w:shd w:fill="FFFFFF" w:val="clear"/>
             <w:tcMar>
-              <w:left w:w="165" w:type="dxa"/>
+              <w:left w:w="160" w:type="dxa"/>
             </w:tcMar>
           </w:tcPr>
           <w:p>
@@ -1778,9 +1778,9 @@
         </w:tc>
         <w:tc>
           <w:tcPr>
-            <w:tcW w:w="3064" w:type="dxa"/>
-            <w:tcBorders>
-              <w:top w:val="single" w:sz="4" w:space="0" w:color="999999"/>
+            <w:tcW w:w="3067" w:type="dxa"/>
+            <w:tcBorders>
+              <w:top w:val="nil"/>
               <w:left w:val="single" w:sz="4" w:space="0" w:color="999999"/>
               <w:bottom w:val="single" w:sz="4" w:space="0" w:color="999999"/>
               <w:insideH w:val="single" w:sz="4" w:space="0" w:color="999999"/>
@@ -1790,7 +1790,7 @@
             <w:shd w:fill="FFFFFF" w:val="clear"/>
             <w:tcMar>
               <w:top w:w="0" w:type="dxa"/>
-              <w:left w:w="0" w:type="dxa"/>
+              <w:left w:w="-5" w:type="dxa"/>
               <w:bottom w:w="0" w:type="dxa"/>
               <w:right w:w="10" w:type="dxa"/>
             </w:tcMar>
@@ -1815,7 +1815,623 @@
         </w:trPr>
         <w:tc>
           <w:tcPr>
-            <w:tcW w:w="4867" w:type="dxa"/>
+            <w:tcW w:w="4866" w:type="dxa"/>
+            <w:tcBorders>
+              <w:top w:val="single" w:sz="4" w:space="0" w:color="999999"/>
+              <w:left w:val="single" w:sz="4" w:space="0" w:color="999999"/>
+              <w:bottom w:val="single" w:sz="4" w:space="0" w:color="999999"/>
+              <w:insideH w:val="single" w:sz="4" w:space="0" w:color="999999"/>
+              <w:right w:val="single" w:sz="4" w:space="0" w:color="999999"/>
+              <w:insideV w:val="single" w:sz="4" w:space="0" w:color="999999"/>
+            </w:tcBorders>
+            <w:shd w:fill="EEEEEE" w:val="clear"/>
+            <w:tcMar>
+              <w:left w:w="160" w:type="dxa"/>
+            </w:tcMar>
+          </w:tcPr>
+          <w:p>
+            <w:pPr>
+              <w:pStyle w:val="Normal1"/>
+              <w:spacing w:lineRule="auto" w:line="240"/>
+              <w:rPr/>
+            </w:pPr>
+            <w:bookmarkStart w:id="2" w:name="__DdeLink__186_377427867"/>
+            <w:r>
+              <w:rPr/>
+              <w:t>Testing –</w:t>
+            </w:r>
+            <w:bookmarkEnd w:id="2"/>
+            <w:r>
+              <w:rPr/>
+              <w:t xml:space="preserve"> DB Testing</w:t>
+            </w:r>
+          </w:p>
+        </w:tc>
+        <w:tc>
+          <w:tcPr>
+            <w:tcW w:w="1616" w:type="dxa"/>
+            <w:tcBorders>
+              <w:top w:val="single" w:sz="4" w:space="0" w:color="999999"/>
+              <w:left w:val="single" w:sz="4" w:space="0" w:color="999999"/>
+              <w:bottom w:val="single" w:sz="4" w:space="0" w:color="999999"/>
+              <w:insideH w:val="single" w:sz="4" w:space="0" w:color="999999"/>
+              <w:right w:val="single" w:sz="4" w:space="0" w:color="999999"/>
+              <w:insideV w:val="single" w:sz="4" w:space="0" w:color="999999"/>
+            </w:tcBorders>
+            <w:shd w:fill="EEEEEE" w:val="clear"/>
+            <w:tcMar>
+              <w:left w:w="160" w:type="dxa"/>
+            </w:tcMar>
+          </w:tcPr>
+          <w:p>
+            <w:pPr>
+              <w:pStyle w:val="Normal1"/>
+              <w:spacing w:lineRule="auto" w:line="240"/>
+              <w:jc w:val="right"/>
+              <w:rPr/>
+            </w:pPr>
+            <w:r>
+              <w:rPr/>
+              <w:t>3 days</w:t>
+            </w:r>
+          </w:p>
+        </w:tc>
+        <w:tc>
+          <w:tcPr>
+            <w:tcW w:w="1619" w:type="dxa"/>
+            <w:tcBorders>
+              <w:top w:val="single" w:sz="4" w:space="0" w:color="999999"/>
+              <w:left w:val="single" w:sz="4" w:space="0" w:color="999999"/>
+              <w:bottom w:val="single" w:sz="4" w:space="0" w:color="999999"/>
+              <w:insideH w:val="single" w:sz="4" w:space="0" w:color="999999"/>
+              <w:right w:val="single" w:sz="4" w:space="0" w:color="999999"/>
+              <w:insideV w:val="single" w:sz="4" w:space="0" w:color="999999"/>
+            </w:tcBorders>
+            <w:shd w:fill="EEEEEE" w:val="clear"/>
+            <w:tcMar>
+              <w:left w:w="160" w:type="dxa"/>
+            </w:tcMar>
+          </w:tcPr>
+          <w:p>
+            <w:pPr>
+              <w:pStyle w:val="Normal1"/>
+              <w:spacing w:lineRule="auto" w:line="240"/>
+              <w:jc w:val="right"/>
+              <w:rPr/>
+            </w:pPr>
+            <w:r>
+              <w:rPr/>
+            </w:r>
+          </w:p>
+        </w:tc>
+        <w:tc>
+          <w:tcPr>
+            <w:tcW w:w="3067" w:type="dxa"/>
+            <w:tcBorders>
+              <w:top w:val="single" w:sz="4" w:space="0" w:color="999999"/>
+              <w:left w:val="single" w:sz="4" w:space="0" w:color="999999"/>
+              <w:bottom w:val="single" w:sz="4" w:space="0" w:color="999999"/>
+              <w:insideH w:val="single" w:sz="4" w:space="0" w:color="999999"/>
+              <w:right w:val="single" w:sz="4" w:space="0" w:color="999999"/>
+              <w:insideV w:val="single" w:sz="4" w:space="0" w:color="999999"/>
+            </w:tcBorders>
+            <w:shd w:fill="EEEEEE" w:val="clear"/>
+            <w:tcMar>
+              <w:top w:w="0" w:type="dxa"/>
+              <w:left w:w="-5" w:type="dxa"/>
+              <w:bottom w:w="0" w:type="dxa"/>
+              <w:right w:w="10" w:type="dxa"/>
+            </w:tcMar>
+          </w:tcPr>
+          <w:p>
+            <w:pPr>
+              <w:pStyle w:val="Normal1"/>
+              <w:spacing w:lineRule="auto" w:line="240"/>
+              <w:jc w:val="center"/>
+              <w:rPr/>
+            </w:pPr>
+            <w:r>
+              <w:rPr/>
+              <w:t>Tester</w:t>
+            </w:r>
+          </w:p>
+        </w:tc>
+      </w:tr>
+      <w:tr>
+        <w:trPr>
+          <w:cantSplit w:val="false"/>
+        </w:trPr>
+        <w:tc>
+          <w:tcPr>
+            <w:tcW w:w="4866" w:type="dxa"/>
+            <w:tcBorders>
+              <w:top w:val="nil"/>
+              <w:left w:val="single" w:sz="4" w:space="0" w:color="999999"/>
+              <w:bottom w:val="single" w:sz="4" w:space="0" w:color="999999"/>
+              <w:insideH w:val="single" w:sz="4" w:space="0" w:color="999999"/>
+              <w:right w:val="single" w:sz="4" w:space="0" w:color="999999"/>
+              <w:insideV w:val="single" w:sz="4" w:space="0" w:color="999999"/>
+            </w:tcBorders>
+            <w:shd w:fill="FFFFFF" w:val="clear"/>
+            <w:tcMar>
+              <w:left w:w="160" w:type="dxa"/>
+            </w:tcMar>
+          </w:tcPr>
+          <w:p>
+            <w:pPr>
+              <w:pStyle w:val="Normal1"/>
+              <w:spacing w:lineRule="auto" w:line="240"/>
+              <w:rPr/>
+            </w:pPr>
+            <w:r>
+              <w:rPr/>
+              <w:t>Testing – ETL Testing</w:t>
+            </w:r>
+          </w:p>
+        </w:tc>
+        <w:tc>
+          <w:tcPr>
+            <w:tcW w:w="1616" w:type="dxa"/>
+            <w:tcBorders>
+              <w:top w:val="nil"/>
+              <w:left w:val="single" w:sz="4" w:space="0" w:color="999999"/>
+              <w:bottom w:val="single" w:sz="4" w:space="0" w:color="999999"/>
+              <w:insideH w:val="single" w:sz="4" w:space="0" w:color="999999"/>
+              <w:right w:val="single" w:sz="4" w:space="0" w:color="999999"/>
+              <w:insideV w:val="single" w:sz="4" w:space="0" w:color="999999"/>
+            </w:tcBorders>
+            <w:shd w:fill="FFFFFF" w:val="clear"/>
+            <w:tcMar>
+              <w:left w:w="160" w:type="dxa"/>
+            </w:tcMar>
+          </w:tcPr>
+          <w:p>
+            <w:pPr>
+              <w:pStyle w:val="Normal1"/>
+              <w:spacing w:lineRule="auto" w:line="240"/>
+              <w:jc w:val="right"/>
+              <w:rPr/>
+            </w:pPr>
+            <w:r>
+              <w:rPr/>
+              <w:t>5 days</w:t>
+            </w:r>
+          </w:p>
+        </w:tc>
+        <w:tc>
+          <w:tcPr>
+            <w:tcW w:w="1619" w:type="dxa"/>
+            <w:tcBorders>
+              <w:top w:val="nil"/>
+              <w:left w:val="single" w:sz="4" w:space="0" w:color="999999"/>
+              <w:bottom w:val="single" w:sz="4" w:space="0" w:color="999999"/>
+              <w:insideH w:val="single" w:sz="4" w:space="0" w:color="999999"/>
+              <w:right w:val="single" w:sz="4" w:space="0" w:color="999999"/>
+              <w:insideV w:val="single" w:sz="4" w:space="0" w:color="999999"/>
+            </w:tcBorders>
+            <w:shd w:fill="FFFFFF" w:val="clear"/>
+            <w:tcMar>
+              <w:left w:w="160" w:type="dxa"/>
+            </w:tcMar>
+          </w:tcPr>
+          <w:p>
+            <w:pPr>
+              <w:pStyle w:val="Normal1"/>
+              <w:spacing w:lineRule="auto" w:line="240"/>
+              <w:jc w:val="right"/>
+              <w:rPr/>
+            </w:pPr>
+            <w:r>
+              <w:rPr/>
+            </w:r>
+          </w:p>
+        </w:tc>
+        <w:tc>
+          <w:tcPr>
+            <w:tcW w:w="3067" w:type="dxa"/>
+            <w:tcBorders>
+              <w:top w:val="nil"/>
+              <w:left w:val="single" w:sz="4" w:space="0" w:color="999999"/>
+              <w:bottom w:val="single" w:sz="4" w:space="0" w:color="999999"/>
+              <w:insideH w:val="single" w:sz="4" w:space="0" w:color="999999"/>
+              <w:right w:val="single" w:sz="4" w:space="0" w:color="999999"/>
+              <w:insideV w:val="single" w:sz="4" w:space="0" w:color="999999"/>
+            </w:tcBorders>
+            <w:shd w:fill="FFFFFF" w:val="clear"/>
+            <w:tcMar>
+              <w:top w:w="0" w:type="dxa"/>
+              <w:left w:w="-5" w:type="dxa"/>
+              <w:bottom w:w="0" w:type="dxa"/>
+              <w:right w:w="10" w:type="dxa"/>
+            </w:tcMar>
+          </w:tcPr>
+          <w:p>
+            <w:pPr>
+              <w:pStyle w:val="Normal1"/>
+              <w:spacing w:lineRule="auto" w:line="240"/>
+              <w:jc w:val="center"/>
+              <w:rPr/>
+            </w:pPr>
+            <w:r>
+              <w:rPr/>
+              <w:t>Tester</w:t>
+            </w:r>
+          </w:p>
+        </w:tc>
+      </w:tr>
+      <w:tr>
+        <w:trPr>
+          <w:cantSplit w:val="false"/>
+        </w:trPr>
+        <w:tc>
+          <w:tcPr>
+            <w:tcW w:w="4866" w:type="dxa"/>
+            <w:tcBorders>
+              <w:top w:val="nil"/>
+              <w:left w:val="single" w:sz="4" w:space="0" w:color="999999"/>
+              <w:bottom w:val="single" w:sz="4" w:space="0" w:color="999999"/>
+              <w:insideH w:val="single" w:sz="4" w:space="0" w:color="999999"/>
+              <w:right w:val="single" w:sz="4" w:space="0" w:color="999999"/>
+              <w:insideV w:val="single" w:sz="4" w:space="0" w:color="999999"/>
+            </w:tcBorders>
+            <w:shd w:fill="EEEEEE" w:val="clear"/>
+            <w:tcMar>
+              <w:left w:w="160" w:type="dxa"/>
+            </w:tcMar>
+          </w:tcPr>
+          <w:p>
+            <w:pPr>
+              <w:pStyle w:val="Normal1"/>
+              <w:spacing w:lineRule="auto" w:line="240"/>
+              <w:rPr/>
+            </w:pPr>
+            <w:r>
+              <w:rPr/>
+              <w:t>Testing – Milestone Testing</w:t>
+            </w:r>
+          </w:p>
+        </w:tc>
+        <w:tc>
+          <w:tcPr>
+            <w:tcW w:w="1616" w:type="dxa"/>
+            <w:tcBorders>
+              <w:top w:val="nil"/>
+              <w:left w:val="single" w:sz="4" w:space="0" w:color="999999"/>
+              <w:bottom w:val="single" w:sz="4" w:space="0" w:color="999999"/>
+              <w:insideH w:val="single" w:sz="4" w:space="0" w:color="999999"/>
+              <w:right w:val="single" w:sz="4" w:space="0" w:color="999999"/>
+              <w:insideV w:val="single" w:sz="4" w:space="0" w:color="999999"/>
+            </w:tcBorders>
+            <w:shd w:fill="EEEEEE" w:val="clear"/>
+            <w:tcMar>
+              <w:left w:w="160" w:type="dxa"/>
+            </w:tcMar>
+          </w:tcPr>
+          <w:p>
+            <w:pPr>
+              <w:pStyle w:val="Normal1"/>
+              <w:spacing w:lineRule="auto" w:line="240"/>
+              <w:jc w:val="right"/>
+              <w:rPr/>
+            </w:pPr>
+            <w:r>
+              <w:rPr/>
+              <w:t>5 days</w:t>
+            </w:r>
+          </w:p>
+        </w:tc>
+        <w:tc>
+          <w:tcPr>
+            <w:tcW w:w="1619" w:type="dxa"/>
+            <w:tcBorders>
+              <w:top w:val="nil"/>
+              <w:left w:val="single" w:sz="4" w:space="0" w:color="999999"/>
+              <w:bottom w:val="single" w:sz="4" w:space="0" w:color="999999"/>
+              <w:insideH w:val="single" w:sz="4" w:space="0" w:color="999999"/>
+              <w:right w:val="single" w:sz="4" w:space="0" w:color="999999"/>
+              <w:insideV w:val="single" w:sz="4" w:space="0" w:color="999999"/>
+            </w:tcBorders>
+            <w:shd w:fill="EEEEEE" w:val="clear"/>
+            <w:tcMar>
+              <w:left w:w="160" w:type="dxa"/>
+            </w:tcMar>
+          </w:tcPr>
+          <w:p>
+            <w:pPr>
+              <w:pStyle w:val="Normal1"/>
+              <w:spacing w:lineRule="auto" w:line="240"/>
+              <w:jc w:val="right"/>
+              <w:rPr/>
+            </w:pPr>
+            <w:r>
+              <w:rPr/>
+            </w:r>
+          </w:p>
+        </w:tc>
+        <w:tc>
+          <w:tcPr>
+            <w:tcW w:w="3067" w:type="dxa"/>
+            <w:tcBorders>
+              <w:top w:val="nil"/>
+              <w:left w:val="single" w:sz="4" w:space="0" w:color="999999"/>
+              <w:bottom w:val="single" w:sz="4" w:space="0" w:color="999999"/>
+              <w:insideH w:val="single" w:sz="4" w:space="0" w:color="999999"/>
+              <w:right w:val="single" w:sz="4" w:space="0" w:color="999999"/>
+              <w:insideV w:val="single" w:sz="4" w:space="0" w:color="999999"/>
+            </w:tcBorders>
+            <w:shd w:fill="EEEEEE" w:val="clear"/>
+            <w:tcMar>
+              <w:top w:w="0" w:type="dxa"/>
+              <w:left w:w="-5" w:type="dxa"/>
+              <w:bottom w:w="0" w:type="dxa"/>
+              <w:right w:w="10" w:type="dxa"/>
+            </w:tcMar>
+          </w:tcPr>
+          <w:p>
+            <w:pPr>
+              <w:pStyle w:val="Normal1"/>
+              <w:spacing w:lineRule="auto" w:line="240"/>
+              <w:jc w:val="center"/>
+              <w:rPr/>
+            </w:pPr>
+            <w:r>
+              <w:rPr/>
+              <w:t>Tester</w:t>
+            </w:r>
+          </w:p>
+        </w:tc>
+      </w:tr>
+      <w:tr>
+        <w:trPr>
+          <w:cantSplit w:val="false"/>
+        </w:trPr>
+        <w:tc>
+          <w:tcPr>
+            <w:tcW w:w="4866" w:type="dxa"/>
+            <w:tcBorders>
+              <w:top w:val="nil"/>
+              <w:left w:val="single" w:sz="4" w:space="0" w:color="999999"/>
+              <w:bottom w:val="single" w:sz="4" w:space="0" w:color="999999"/>
+              <w:insideH w:val="single" w:sz="4" w:space="0" w:color="999999"/>
+              <w:right w:val="single" w:sz="4" w:space="0" w:color="999999"/>
+              <w:insideV w:val="single" w:sz="4" w:space="0" w:color="999999"/>
+            </w:tcBorders>
+            <w:shd w:fill="FFFFFF" w:val="clear"/>
+            <w:tcMar>
+              <w:left w:w="160" w:type="dxa"/>
+            </w:tcMar>
+          </w:tcPr>
+          <w:p>
+            <w:pPr>
+              <w:pStyle w:val="Normal1"/>
+              <w:spacing w:lineRule="auto" w:line="240"/>
+              <w:rPr/>
+            </w:pPr>
+            <w:r>
+              <w:rPr/>
+              <w:t>Packaging – DB Packaging</w:t>
+            </w:r>
+          </w:p>
+        </w:tc>
+        <w:tc>
+          <w:tcPr>
+            <w:tcW w:w="1616" w:type="dxa"/>
+            <w:tcBorders>
+              <w:top w:val="nil"/>
+              <w:left w:val="single" w:sz="4" w:space="0" w:color="999999"/>
+              <w:bottom w:val="single" w:sz="4" w:space="0" w:color="999999"/>
+              <w:insideH w:val="single" w:sz="4" w:space="0" w:color="999999"/>
+              <w:right w:val="single" w:sz="4" w:space="0" w:color="999999"/>
+              <w:insideV w:val="single" w:sz="4" w:space="0" w:color="999999"/>
+            </w:tcBorders>
+            <w:shd w:fill="FFFFFF" w:val="clear"/>
+            <w:tcMar>
+              <w:left w:w="160" w:type="dxa"/>
+            </w:tcMar>
+          </w:tcPr>
+          <w:p>
+            <w:pPr>
+              <w:pStyle w:val="Normal1"/>
+              <w:spacing w:lineRule="auto" w:line="240"/>
+              <w:jc w:val="right"/>
+              <w:rPr/>
+            </w:pPr>
+            <w:r>
+              <w:rPr/>
+              <w:t>3 days</w:t>
+            </w:r>
+          </w:p>
+        </w:tc>
+        <w:tc>
+          <w:tcPr>
+            <w:tcW w:w="1619" w:type="dxa"/>
+            <w:tcBorders>
+              <w:top w:val="nil"/>
+              <w:left w:val="single" w:sz="4" w:space="0" w:color="999999"/>
+              <w:bottom w:val="single" w:sz="4" w:space="0" w:color="999999"/>
+              <w:insideH w:val="single" w:sz="4" w:space="0" w:color="999999"/>
+              <w:right w:val="single" w:sz="4" w:space="0" w:color="999999"/>
+              <w:insideV w:val="single" w:sz="4" w:space="0" w:color="999999"/>
+            </w:tcBorders>
+            <w:shd w:fill="FFFFFF" w:val="clear"/>
+            <w:tcMar>
+              <w:left w:w="160" w:type="dxa"/>
+            </w:tcMar>
+          </w:tcPr>
+          <w:p>
+            <w:pPr>
+              <w:pStyle w:val="Normal1"/>
+              <w:spacing w:lineRule="auto" w:line="240"/>
+              <w:jc w:val="right"/>
+              <w:rPr/>
+            </w:pPr>
+            <w:r>
+              <w:rPr/>
+            </w:r>
+          </w:p>
+        </w:tc>
+        <w:tc>
+          <w:tcPr>
+            <w:tcW w:w="3067" w:type="dxa"/>
+            <w:tcBorders>
+              <w:top w:val="nil"/>
+              <w:left w:val="single" w:sz="4" w:space="0" w:color="999999"/>
+              <w:bottom w:val="single" w:sz="4" w:space="0" w:color="999999"/>
+              <w:insideH w:val="single" w:sz="4" w:space="0" w:color="999999"/>
+              <w:right w:val="single" w:sz="4" w:space="0" w:color="999999"/>
+              <w:insideV w:val="single" w:sz="4" w:space="0" w:color="999999"/>
+            </w:tcBorders>
+            <w:shd w:fill="FFFFFF" w:val="clear"/>
+            <w:tcMar>
+              <w:top w:w="0" w:type="dxa"/>
+              <w:left w:w="-5" w:type="dxa"/>
+              <w:bottom w:w="0" w:type="dxa"/>
+              <w:right w:w="10" w:type="dxa"/>
+            </w:tcMar>
+          </w:tcPr>
+          <w:p>
+            <w:pPr>
+              <w:pStyle w:val="Normal1"/>
+              <w:spacing w:lineRule="auto" w:line="240"/>
+              <w:jc w:val="center"/>
+              <w:rPr/>
+            </w:pPr>
+            <w:r>
+              <w:rPr/>
+              <w:t>Packager</w:t>
+            </w:r>
+          </w:p>
+        </w:tc>
+      </w:tr>
+      <w:tr>
+        <w:trPr>
+          <w:cantSplit w:val="false"/>
+        </w:trPr>
+        <w:tc>
+          <w:tcPr>
+            <w:tcW w:w="4866" w:type="dxa"/>
+            <w:tcBorders>
+              <w:top w:val="nil"/>
+              <w:left w:val="single" w:sz="4" w:space="0" w:color="999999"/>
+              <w:bottom w:val="single" w:sz="4" w:space="0" w:color="999999"/>
+              <w:insideH w:val="single" w:sz="4" w:space="0" w:color="999999"/>
+              <w:right w:val="single" w:sz="4" w:space="0" w:color="999999"/>
+              <w:insideV w:val="single" w:sz="4" w:space="0" w:color="999999"/>
+            </w:tcBorders>
+            <w:shd w:fill="EEEEEE" w:val="clear"/>
+            <w:tcMar>
+              <w:left w:w="160" w:type="dxa"/>
+            </w:tcMar>
+          </w:tcPr>
+          <w:p>
+            <w:pPr>
+              <w:pStyle w:val="Normal1"/>
+              <w:spacing w:lineRule="auto" w:line="240"/>
+              <w:rPr/>
+            </w:pPr>
+            <w:r>
+              <w:rPr/>
+              <w:t>Packaging – Milestone Packaging</w:t>
+            </w:r>
+          </w:p>
+        </w:tc>
+        <w:tc>
+          <w:tcPr>
+            <w:tcW w:w="1616" w:type="dxa"/>
+            <w:tcBorders>
+              <w:top w:val="nil"/>
+              <w:left w:val="single" w:sz="4" w:space="0" w:color="999999"/>
+              <w:bottom w:val="single" w:sz="4" w:space="0" w:color="999999"/>
+              <w:insideH w:val="single" w:sz="4" w:space="0" w:color="999999"/>
+              <w:right w:val="single" w:sz="4" w:space="0" w:color="999999"/>
+              <w:insideV w:val="single" w:sz="4" w:space="0" w:color="999999"/>
+            </w:tcBorders>
+            <w:shd w:fill="EEEEEE" w:val="clear"/>
+            <w:tcMar>
+              <w:left w:w="160" w:type="dxa"/>
+            </w:tcMar>
+          </w:tcPr>
+          <w:p>
+            <w:pPr>
+              <w:pStyle w:val="Normal1"/>
+              <w:spacing w:lineRule="auto" w:line="240"/>
+              <w:jc w:val="right"/>
+              <w:rPr/>
+            </w:pPr>
+            <w:r>
+              <w:rPr/>
+              <w:t>3 days</w:t>
+            </w:r>
+          </w:p>
+        </w:tc>
+        <w:tc>
+          <w:tcPr>
+            <w:tcW w:w="1619" w:type="dxa"/>
+            <w:tcBorders>
+              <w:top w:val="nil"/>
+              <w:left w:val="single" w:sz="4" w:space="0" w:color="999999"/>
+              <w:bottom w:val="single" w:sz="4" w:space="0" w:color="999999"/>
+              <w:insideH w:val="single" w:sz="4" w:space="0" w:color="999999"/>
+              <w:right w:val="single" w:sz="4" w:space="0" w:color="999999"/>
+              <w:insideV w:val="single" w:sz="4" w:space="0" w:color="999999"/>
+            </w:tcBorders>
+            <w:shd w:fill="EEEEEE" w:val="clear"/>
+            <w:tcMar>
+              <w:left w:w="160" w:type="dxa"/>
+            </w:tcMar>
+          </w:tcPr>
+          <w:p>
+            <w:pPr>
+              <w:pStyle w:val="Normal1"/>
+              <w:spacing w:lineRule="auto" w:line="240"/>
+              <w:jc w:val="right"/>
+              <w:rPr/>
+            </w:pPr>
+            <w:r>
+              <w:rPr/>
+            </w:r>
+          </w:p>
+        </w:tc>
+        <w:tc>
+          <w:tcPr>
+            <w:tcW w:w="3067" w:type="dxa"/>
+            <w:tcBorders>
+              <w:top w:val="nil"/>
+              <w:left w:val="single" w:sz="4" w:space="0" w:color="999999"/>
+              <w:bottom w:val="single" w:sz="4" w:space="0" w:color="999999"/>
+              <w:insideH w:val="single" w:sz="4" w:space="0" w:color="999999"/>
+              <w:right w:val="single" w:sz="4" w:space="0" w:color="999999"/>
+              <w:insideV w:val="single" w:sz="4" w:space="0" w:color="999999"/>
+            </w:tcBorders>
+            <w:shd w:fill="EEEEEE" w:val="clear"/>
+            <w:tcMar>
+              <w:top w:w="0" w:type="dxa"/>
+              <w:left w:w="-5" w:type="dxa"/>
+              <w:bottom w:w="0" w:type="dxa"/>
+              <w:right w:w="10" w:type="dxa"/>
+            </w:tcMar>
+          </w:tcPr>
+          <w:p>
+            <w:pPr>
+              <w:pStyle w:val="Normal1"/>
+              <w:spacing w:lineRule="auto" w:line="240"/>
+              <w:jc w:val="center"/>
+              <w:rPr/>
+            </w:pPr>
+            <w:r>
+              <w:rPr/>
+              <w:t>Packager</w:t>
+            </w:r>
+          </w:p>
+        </w:tc>
+      </w:tr>
+      <w:tr>
+        <w:trPr>
+          <w:cantSplit w:val="false"/>
+        </w:trPr>
+        <w:tc>
+          <w:tcPr>
+            <w:tcW w:w="4866" w:type="dxa"/>
             <w:tcBorders>
               <w:top w:val="single" w:sz="4" w:space="0" w:color="999999"/>
               <w:left w:val="single" w:sz="4" w:space="0" w:color="999999"/>
@@ -1826,23 +2442,23 @@
             </w:tcBorders>
             <w:shd w:fill="999999" w:val="clear"/>
             <w:tcMar>
-              <w:left w:w="165" w:type="dxa"/>
-            </w:tcMar>
-          </w:tcPr>
-          <w:p>
-            <w:pPr>
-              <w:pStyle w:val="Normal1"/>
-              <w:spacing w:lineRule="auto" w:line="240"/>
-              <w:rPr/>
-            </w:pPr>
-            <w:r>
-              <w:rPr/>
-            </w:r>
-          </w:p>
-        </w:tc>
-        <w:tc>
-          <w:tcPr>
-            <w:tcW w:w="1617" w:type="dxa"/>
+              <w:left w:w="160" w:type="dxa"/>
+            </w:tcMar>
+          </w:tcPr>
+          <w:p>
+            <w:pPr>
+              <w:pStyle w:val="Normal1"/>
+              <w:spacing w:lineRule="auto" w:line="240"/>
+              <w:rPr/>
+            </w:pPr>
+            <w:r>
+              <w:rPr/>
+            </w:r>
+          </w:p>
+        </w:tc>
+        <w:tc>
+          <w:tcPr>
+            <w:tcW w:w="1616" w:type="dxa"/>
             <w:tcBorders>
               <w:top w:val="single" w:sz="4" w:space="0" w:color="999999"/>
               <w:left w:val="single" w:sz="4" w:space="0" w:color="999999"/>
@@ -1853,7 +2469,7 @@
             </w:tcBorders>
             <w:shd w:fill="999999" w:val="clear"/>
             <w:tcMar>
-              <w:left w:w="165" w:type="dxa"/>
+              <w:left w:w="160" w:type="dxa"/>
             </w:tcMar>
           </w:tcPr>
           <w:p>
@@ -1879,7 +2495,7 @@
         </w:tc>
         <w:tc>
           <w:tcPr>
-            <w:tcW w:w="1620" w:type="dxa"/>
+            <w:tcW w:w="1619" w:type="dxa"/>
             <w:tcBorders>
               <w:top w:val="single" w:sz="4" w:space="0" w:color="999999"/>
               <w:left w:val="single" w:sz="4" w:space="0" w:color="999999"/>
@@ -1890,7 +2506,7 @@
             </w:tcBorders>
             <w:shd w:fill="999999" w:val="clear"/>
             <w:tcMar>
-              <w:left w:w="165" w:type="dxa"/>
+              <w:left w:w="160" w:type="dxa"/>
             </w:tcMar>
           </w:tcPr>
           <w:p>
@@ -1916,7 +2532,7 @@
         </w:tc>
         <w:tc>
           <w:tcPr>
-            <w:tcW w:w="3064" w:type="dxa"/>
+            <w:tcW w:w="3067" w:type="dxa"/>
             <w:tcBorders>
               <w:top w:val="single" w:sz="4" w:space="0" w:color="999999"/>
               <w:left w:val="single" w:sz="4" w:space="0" w:color="999999"/>
@@ -1928,7 +2544,7 @@
             <w:shd w:fill="999999" w:val="clear"/>
             <w:tcMar>
               <w:top w:w="0" w:type="dxa"/>
-              <w:left w:w="0" w:type="dxa"/>
+              <w:left w:w="-5" w:type="dxa"/>
               <w:bottom w:w="0" w:type="dxa"/>
               <w:right w:w="10" w:type="dxa"/>
             </w:tcMar>
@@ -2133,10 +2749,10 @@
         </w:tblCellMar>
       </w:tblPr>
       <w:tblGrid>
-        <w:gridCol w:w="2698"/>
-        <w:gridCol w:w="2696"/>
+        <w:gridCol w:w="2697"/>
+        <w:gridCol w:w="2694"/>
         <w:gridCol w:w="2704"/>
-        <w:gridCol w:w="2897"/>
+        <w:gridCol w:w="2899"/>
       </w:tblGrid>
       <w:tr>
         <w:trPr>
@@ -2145,7 +2761,7 @@
         </w:trPr>
         <w:tc>
           <w:tcPr>
-            <w:tcW w:w="2698" w:type="dxa"/>
+            <w:tcW w:w="2697" w:type="dxa"/>
             <w:tcBorders>
               <w:top w:val="single" w:sz="6" w:space="0" w:color="00000A"/>
               <w:left w:val="nil"/>
@@ -2176,7 +2792,7 @@
         </w:tc>
         <w:tc>
           <w:tcPr>
-            <w:tcW w:w="2696" w:type="dxa"/>
+            <w:tcW w:w="2694" w:type="dxa"/>
             <w:tcBorders>
               <w:top w:val="single" w:sz="6" w:space="0" w:color="00000A"/>
               <w:left w:val="nil"/>
@@ -2238,7 +2854,7 @@
         </w:tc>
         <w:tc>
           <w:tcPr>
-            <w:tcW w:w="2897" w:type="dxa"/>
+            <w:tcW w:w="2899" w:type="dxa"/>
             <w:tcBorders>
               <w:top w:val="single" w:sz="6" w:space="0" w:color="00000A"/>
               <w:left w:val="nil"/>
@@ -3037,6 +3653,18 @@
     </w:pPr>
     <w:rPr/>
   </w:style>
+  <w:style w:type="paragraph" w:styleId="TableContents">
+    <w:name w:val="Table Contents"/>
+    <w:basedOn w:val="Normal"/>
+    <w:pPr/>
+    <w:rPr/>
+  </w:style>
+  <w:style w:type="paragraph" w:styleId="TableHeading">
+    <w:name w:val="Table Heading"/>
+    <w:basedOn w:val="TableContents"/>
+    <w:pPr/>
+    <w:rPr/>
+  </w:style>
   <w:style w:type="numbering" w:styleId="NoList" w:default="1">
     <w:name w:val="No List"/>
     <w:uiPriority w:val="99"/>

</xml_diff>